<commit_message>
Atualização do documento TCC
</commit_message>
<xml_diff>
--- a/doc/TCC_formatado.docx
+++ b/doc/TCC_formatado.docx
@@ -546,7 +546,23 @@
                                 <w:sz w:val="20"/>
                                 <w:szCs w:val="20"/>
                               </w:rPr>
-                              <w:t>Orientador: Prof. Diógenes Cogo Furlan</w:t>
+                              <w:t xml:space="preserve">Orientador: Prof. Diógenes </w:t>
+                            </w:r>
+                            <w:proofErr w:type="spellStart"/>
+                            <w:r>
+                              <w:rPr>
+                                <w:sz w:val="20"/>
+                                <w:szCs w:val="20"/>
+                              </w:rPr>
+                              <w:t>Cogo</w:t>
+                            </w:r>
+                            <w:proofErr w:type="spellEnd"/>
+                            <w:r>
+                              <w:rPr>
+                                <w:sz w:val="20"/>
+                                <w:szCs w:val="20"/>
+                              </w:rPr>
+                              <w:t xml:space="preserve"> Furlan</w:t>
                             </w:r>
                           </w:p>
                         </w:txbxContent>
@@ -3669,12 +3685,28 @@
     </w:p>
     <w:p>
       <w:r>
-        <w:t>Os compiladores são o meio intermediário entre a comunicação do ser humano com a máquina. De forma simplificada, o compilador é a ferramenta que lê um programa, escrito em uma linguagem fonte, e o traduz em um programa equivalente em outra linguagem, mantendo a semântica original. (Aho, 1995).</w:t>
-      </w:r>
-    </w:p>
-    <w:p>
-      <w:r>
-        <w:t>De acordo com Aho (1995), o compilador opera em fases, onde cada uma transforma o código fonte de uma representação para outra. A divisão das fases é dada como: análise léxica, análise sintática, análise semântica, geração de código intermediário, otimização de código e geração de código.</w:t>
+        <w:t>Os compiladores são o meio intermediário entre a comunicação do ser humano com a máquina. De forma simplificada, o compilador é a ferramenta que lê um programa, escrito em uma linguagem fonte, e o traduz em um programa equivalente em outra linguagem, mantendo a semântica original. (</w:t>
+      </w:r>
+      <w:proofErr w:type="spellStart"/>
+      <w:r>
+        <w:t>Aho</w:t>
+      </w:r>
+      <w:proofErr w:type="spellEnd"/>
+      <w:r>
+        <w:t>, 1995).</w:t>
+      </w:r>
+    </w:p>
+    <w:p>
+      <w:r>
+        <w:t xml:space="preserve">De acordo com </w:t>
+      </w:r>
+      <w:proofErr w:type="spellStart"/>
+      <w:r>
+        <w:t>Aho</w:t>
+      </w:r>
+      <w:proofErr w:type="spellEnd"/>
+      <w:r>
+        <w:t xml:space="preserve"> (1995), o compilador opera em fases, onde cada uma transforma o código fonte de uma representação para outra. A divisão das fases é dada como: análise léxica, análise sintática, análise semântica, geração de código intermediário, otimização de código e geração de código.</w:t>
       </w:r>
     </w:p>
     <w:p>
@@ -3894,8 +3926,13 @@
     </w:p>
     <w:p>
       <w:r>
-        <w:t>De acordo com Aho</w:t>
-      </w:r>
+        <w:t xml:space="preserve">De acordo com </w:t>
+      </w:r>
+      <w:proofErr w:type="spellStart"/>
+      <w:r>
+        <w:t>Aho</w:t>
+      </w:r>
+      <w:proofErr w:type="spellEnd"/>
       <w:r>
         <w:t xml:space="preserve"> (1995)</w:t>
       </w:r>
@@ -4243,8 +4280,13 @@
       <w:r>
         <w:t xml:space="preserve">orém, as tarefas básicas de qualquer compilador são essencialmente as mesmas. </w:t>
       </w:r>
-      <w:r>
-        <w:t>Aho (1995) assume que o</w:t>
+      <w:proofErr w:type="spellStart"/>
+      <w:r>
+        <w:t>Aho</w:t>
+      </w:r>
+      <w:proofErr w:type="spellEnd"/>
+      <w:r>
+        <w:t xml:space="preserve"> (1995) assume que o</w:t>
       </w:r>
       <w:r>
         <w:t xml:space="preserve"> processo </w:t>
@@ -4491,11 +4533,19 @@
       <w:r>
         <w:t xml:space="preserve">gramação e também permite a separação de sentenças como cadeia de </w:t>
       </w:r>
+      <w:proofErr w:type="spellStart"/>
       <w:r>
         <w:rPr>
           <w:i/>
         </w:rPr>
-        <w:t xml:space="preserve">tokens </w:t>
+        <w:t>tokens</w:t>
+      </w:r>
+      <w:proofErr w:type="spellEnd"/>
+      <w:r>
+        <w:rPr>
+          <w:i/>
+        </w:rPr>
+        <w:t xml:space="preserve"> </w:t>
       </w:r>
       <w:r>
         <w:t>e</w:t>
@@ -4509,12 +4559,14 @@
       <w:r>
         <w:t xml:space="preserve">sequências de caracteres como um único </w:t>
       </w:r>
+      <w:proofErr w:type="spellStart"/>
       <w:r>
         <w:rPr>
           <w:i/>
         </w:rPr>
         <w:t>token</w:t>
       </w:r>
+      <w:proofErr w:type="spellEnd"/>
       <w:r>
         <w:t>, chamados de lexemas.</w:t>
       </w:r>
@@ -5274,8 +5326,8 @@
           <w:szCs w:val="26"/>
         </w:rPr>
       </w:pPr>
-      <w:bookmarkStart w:id="18" w:name="_Ref38311917"/>
-      <w:bookmarkStart w:id="19" w:name="_Ref38311925"/>
+      <w:bookmarkStart w:id="18" w:name="_Ref38311925"/>
+      <w:bookmarkStart w:id="19" w:name="_Ref38311917"/>
       <w:r>
         <w:rPr>
           <w:i w:val="0"/>
@@ -5340,17 +5392,17 @@
         </w:rPr>
         <w:fldChar w:fldCharType="end"/>
       </w:r>
+      <w:bookmarkEnd w:id="18"/>
+      <w:r>
+        <w:rPr>
+          <w:i w:val="0"/>
+          <w:color w:val="auto"/>
+          <w:sz w:val="26"/>
+          <w:szCs w:val="26"/>
+        </w:rPr>
+        <w:t xml:space="preserve"> - Análise léxica</w:t>
+      </w:r>
       <w:bookmarkEnd w:id="19"/>
-      <w:r>
-        <w:rPr>
-          <w:i w:val="0"/>
-          <w:color w:val="auto"/>
-          <w:sz w:val="26"/>
-          <w:szCs w:val="26"/>
-        </w:rPr>
-        <w:t xml:space="preserve"> - Análise léxica</w:t>
-      </w:r>
-      <w:bookmarkEnd w:id="18"/>
     </w:p>
     <w:p>
       <w:pPr>
@@ -5492,16 +5544,7 @@
     </w:p>
     <w:p>
       <w:r>
-        <w:t xml:space="preserve">As sequências aceitas são identificadas de acordo com as regras definidas pela gramática da linguagem utilizada pelo programa fonte. As </w:t>
-      </w:r>
-      <w:r>
-        <w:t>sequências r</w:t>
-      </w:r>
-      <w:r>
-        <w:t xml:space="preserve">ejeitadas são separadas pela função </w:t>
-      </w:r>
-      <w:r>
-        <w:t xml:space="preserve">que descarta as sequências de caracteres que não contribuem na análise do programa fonte, como: tabulações, mudanças de linha, espaços, caracteres de controle, comentários e outros. </w:t>
+        <w:t xml:space="preserve">As sequências aceitas são identificadas de acordo com as regras definidas pela gramática da linguagem utilizada pelo programa fonte. As sequências rejeitadas são separadas pela função que descarta as sequências de caracteres que não contribuem na análise do programa fonte, como: tabulações, mudanças de linha, espaços, caracteres de controle, comentários e outros. </w:t>
       </w:r>
     </w:p>
     <w:p>
@@ -5542,8 +5585,12 @@
       </w:pPr>
       <w:bookmarkStart w:id="20" w:name="_Toc38031546"/>
       <w:r>
+        <w:t xml:space="preserve"> </w:t>
+      </w:r>
+      <w:r>
         <w:t xml:space="preserve">Reconhecimento de </w:t>
       </w:r>
+      <w:proofErr w:type="spellStart"/>
       <w:r>
         <w:rPr>
           <w:i/>
@@ -5551,72 +5598,448 @@
         <w:t>tokens</w:t>
       </w:r>
       <w:bookmarkEnd w:id="20"/>
-    </w:p>
-    <w:p>
-      <w:pPr>
-        <w:rPr>
-          <w:color w:val="FF0000"/>
-        </w:rPr>
-      </w:pPr>
-      <w:r>
-        <w:rPr>
-          <w:color w:val="FF0000"/>
-        </w:rPr>
-        <w:t xml:space="preserve">Como a programação reconhece um </w:t>
-      </w:r>
+      <w:proofErr w:type="spellEnd"/>
+    </w:p>
+    <w:p>
+      <w:r>
+        <w:t>No processo de compilação os termos</w:t>
+      </w:r>
+      <w:r>
+        <w:t xml:space="preserve"> </w:t>
+      </w:r>
+      <w:r>
+        <w:t>“</w:t>
+      </w:r>
+      <w:proofErr w:type="spellStart"/>
       <w:r>
         <w:rPr>
           <w:i/>
-          <w:color w:val="FF0000"/>
         </w:rPr>
         <w:t>token</w:t>
       </w:r>
-    </w:p>
-    <w:p>
-      <w:pPr>
-        <w:pStyle w:val="ListParagraph"/>
-        <w:numPr>
-          <w:ilvl w:val="1"/>
-          <w:numId w:val="18"/>
-        </w:numPr>
-        <w:outlineLvl w:val="0"/>
-      </w:pPr>
-      <w:r>
+      <w:proofErr w:type="spellEnd"/>
+      <w:r>
+        <w:t>”, “padrão”</w:t>
+      </w:r>
+      <w:r>
+        <w:rPr>
+          <w:i/>
+        </w:rPr>
         <w:t xml:space="preserve"> </w:t>
       </w:r>
-      <w:bookmarkStart w:id="21" w:name="_Toc38031547"/>
-      <w:r>
-        <w:t>Autômatos finitos</w:t>
+      <w:r>
+        <w:t>e “lexema” são comumente usad</w:t>
+      </w:r>
+      <w:r>
+        <w:softHyphen/>
+      </w:r>
+      <w:r>
+        <w:softHyphen/>
+        <w:t>os.</w:t>
+      </w:r>
+      <w:r>
+        <w:t xml:space="preserve"> A análise léxica é a fase responsável pela identificação de cada sequência de </w:t>
+      </w:r>
+      <w:r>
+        <w:t>caractere</w:t>
+      </w:r>
+      <w:r>
+        <w:t xml:space="preserve"> como um desses termos. </w:t>
+      </w:r>
+    </w:p>
+    <w:p>
+      <w:r>
+        <w:t xml:space="preserve"> </w:t>
+      </w:r>
+      <w:proofErr w:type="spellStart"/>
+      <w:r>
+        <w:t>Aho</w:t>
+      </w:r>
+      <w:proofErr w:type="spellEnd"/>
+      <w:r>
+        <w:t xml:space="preserve"> (1995) descreve o padrão como um conjunto de </w:t>
+      </w:r>
+      <w:r>
+        <w:t>cadeias</w:t>
+      </w:r>
+      <w:r>
+        <w:t xml:space="preserve"> de entrada para a</w:t>
+      </w:r>
+      <w:r>
+        <w:t>s quais</w:t>
+      </w:r>
+      <w:r>
+        <w:t xml:space="preserve"> o </w:t>
+      </w:r>
+      <w:proofErr w:type="spellStart"/>
+      <w:r>
+        <w:rPr>
+          <w:i/>
+        </w:rPr>
+        <w:t>token</w:t>
+      </w:r>
+      <w:proofErr w:type="spellEnd"/>
+      <w:r>
+        <w:rPr>
+          <w:i/>
+        </w:rPr>
+        <w:t xml:space="preserve"> </w:t>
+      </w:r>
+      <w:r>
+        <w:t xml:space="preserve">é produzido como saída e o lexema é o conjunto de caracteres que é reconhecido pelo padrão de um </w:t>
+      </w:r>
+      <w:proofErr w:type="spellStart"/>
+      <w:r>
+        <w:rPr>
+          <w:i/>
+        </w:rPr>
+        <w:t>token</w:t>
+      </w:r>
+      <w:proofErr w:type="spellEnd"/>
+      <w:r>
+        <w:t xml:space="preserve">. </w:t>
+      </w:r>
+      <w:r>
+        <w:t xml:space="preserve">A </w:t>
+      </w:r>
+      <w:r>
+        <w:fldChar w:fldCharType="begin"/>
+      </w:r>
+      <w:r>
+        <w:instrText xml:space="preserve"> REF _Ref38489730 \h  \* MERGEFORMAT </w:instrText>
+      </w:r>
+      <w:r>
+        <w:fldChar w:fldCharType="separate"/>
+      </w:r>
+      <w:r>
+        <w:t>figura</w:t>
+      </w:r>
+      <w:r>
+        <w:rPr>
+          <w:i/>
+        </w:rPr>
+        <w:t xml:space="preserve"> </w:t>
+      </w:r>
+      <w:r>
+        <w:rPr>
+          <w:noProof/>
+        </w:rPr>
+        <w:t>7</w:t>
+      </w:r>
+      <w:r>
+        <w:fldChar w:fldCharType="end"/>
+      </w:r>
+      <w:r>
+        <w:t xml:space="preserve"> exemplifica o uso de cada um dos termos citados.</w:t>
+      </w:r>
+    </w:p>
+    <w:p>
+      <w:pPr>
+        <w:pStyle w:val="Caption"/>
+        <w:keepNext/>
+        <w:jc w:val="center"/>
+        <w:rPr>
+          <w:i w:val="0"/>
+          <w:color w:val="auto"/>
+          <w:sz w:val="26"/>
+          <w:szCs w:val="26"/>
+        </w:rPr>
+      </w:pPr>
+      <w:bookmarkStart w:id="21" w:name="_Ref38489730"/>
+      <w:r>
+        <w:rPr>
+          <w:i w:val="0"/>
+          <w:color w:val="auto"/>
+          <w:sz w:val="26"/>
+          <w:szCs w:val="26"/>
+        </w:rPr>
+        <w:t>FIGURA</w:t>
+      </w:r>
+      <w:r>
+        <w:rPr>
+          <w:i w:val="0"/>
+          <w:color w:val="auto"/>
+          <w:sz w:val="26"/>
+          <w:szCs w:val="26"/>
+        </w:rPr>
+        <w:t xml:space="preserve"> </w:t>
+      </w:r>
+      <w:r>
+        <w:rPr>
+          <w:i w:val="0"/>
+          <w:color w:val="auto"/>
+          <w:sz w:val="26"/>
+          <w:szCs w:val="26"/>
+        </w:rPr>
+        <w:fldChar w:fldCharType="begin"/>
+      </w:r>
+      <w:r>
+        <w:rPr>
+          <w:i w:val="0"/>
+          <w:color w:val="auto"/>
+          <w:sz w:val="26"/>
+          <w:szCs w:val="26"/>
+        </w:rPr>
+        <w:instrText xml:space="preserve"> SEQ Figura \* ARABIC </w:instrText>
+      </w:r>
+      <w:r>
+        <w:rPr>
+          <w:i w:val="0"/>
+          <w:color w:val="auto"/>
+          <w:sz w:val="26"/>
+          <w:szCs w:val="26"/>
+        </w:rPr>
+        <w:fldChar w:fldCharType="separate"/>
+      </w:r>
+      <w:r>
+        <w:rPr>
+          <w:i w:val="0"/>
+          <w:noProof/>
+          <w:color w:val="auto"/>
+          <w:sz w:val="26"/>
+          <w:szCs w:val="26"/>
+        </w:rPr>
+        <w:t>7</w:t>
+      </w:r>
+      <w:r>
+        <w:rPr>
+          <w:i w:val="0"/>
+          <w:color w:val="auto"/>
+          <w:sz w:val="26"/>
+          <w:szCs w:val="26"/>
+        </w:rPr>
+        <w:fldChar w:fldCharType="end"/>
       </w:r>
       <w:bookmarkEnd w:id="21"/>
-    </w:p>
-    <w:p>
-      <w:pPr>
-        <w:pStyle w:val="ListParagraph"/>
-        <w:ind w:left="6"/>
-        <w:rPr>
-          <w:color w:val="FF0000"/>
-        </w:rPr>
-      </w:pPr>
-      <w:bookmarkStart w:id="22" w:name="_GoBack"/>
-      <w:bookmarkEnd w:id="22"/>
-      <w:r>
-        <w:rPr>
-          <w:color w:val="FF0000"/>
-        </w:rPr>
-        <w:t>O que são autômatos finitos, como eles representam a aná</w:t>
-      </w:r>
-      <w:r>
-        <w:rPr>
-          <w:color w:val="FF0000"/>
-        </w:rPr>
-        <w:t>lise léxic</w:t>
-      </w:r>
-      <w:r>
-        <w:rPr>
-          <w:color w:val="FF0000"/>
-        </w:rPr>
-        <w:t>a</w:t>
+      <w:r>
+        <w:rPr>
+          <w:i w:val="0"/>
+          <w:color w:val="auto"/>
+          <w:sz w:val="26"/>
+          <w:szCs w:val="26"/>
+        </w:rPr>
+        <w:t xml:space="preserve"> - Exemplo de </w:t>
+      </w:r>
+      <w:proofErr w:type="spellStart"/>
+      <w:r>
+        <w:rPr>
+          <w:color w:val="auto"/>
+          <w:sz w:val="26"/>
+          <w:szCs w:val="26"/>
+        </w:rPr>
+        <w:t>tokens</w:t>
+      </w:r>
+      <w:proofErr w:type="spellEnd"/>
+      <w:r>
+        <w:rPr>
+          <w:i w:val="0"/>
+          <w:color w:val="auto"/>
+          <w:sz w:val="26"/>
+          <w:szCs w:val="26"/>
+        </w:rPr>
+        <w:t>, lexema e padrão</w:t>
+      </w:r>
+    </w:p>
+    <w:p>
+      <w:pPr>
+        <w:ind w:firstLine="0"/>
+        <w:jc w:val="center"/>
+      </w:pPr>
+      <w:r>
+        <w:rPr>
+          <w:noProof/>
+          <w:lang w:val="en-US"/>
+        </w:rPr>
+        <w:drawing>
+          <wp:inline distT="0" distB="0" distL="0" distR="0" wp14:anchorId="1BA655C6" wp14:editId="4E7B6437">
+            <wp:extent cx="6141600" cy="1652400"/>
+            <wp:effectExtent l="0" t="0" r="0" b="5080"/>
+            <wp:docPr id="8" name="Picture 8"/>
+            <wp:cNvGraphicFramePr>
+              <a:graphicFrameLocks xmlns:a="http://schemas.openxmlformats.org/drawingml/2006/main" noChangeAspect="1"/>
+            </wp:cNvGraphicFramePr>
+            <a:graphic xmlns:a="http://schemas.openxmlformats.org/drawingml/2006/main">
+              <a:graphicData uri="http://schemas.openxmlformats.org/drawingml/2006/picture">
+                <pic:pic xmlns:pic="http://schemas.openxmlformats.org/drawingml/2006/picture">
+                  <pic:nvPicPr>
+                    <pic:cNvPr id="1" name=""/>
+                    <pic:cNvPicPr/>
+                  </pic:nvPicPr>
+                  <pic:blipFill rotWithShape="1">
+                    <a:blip r:embed="rId14"/>
+                    <a:srcRect l="22360" t="46136" r="19665" b="26136"/>
+                    <a:stretch/>
+                  </pic:blipFill>
+                  <pic:spPr bwMode="auto">
+                    <a:xfrm>
+                      <a:off x="0" y="0"/>
+                      <a:ext cx="6141600" cy="1652400"/>
+                    </a:xfrm>
+                    <a:prstGeom prst="rect">
+                      <a:avLst/>
+                    </a:prstGeom>
+                    <a:ln>
+                      <a:noFill/>
+                    </a:ln>
+                    <a:extLst>
+                      <a:ext uri="{53640926-AAD7-44D8-BBD7-CCE9431645EC}">
+                        <a14:shadowObscured xmlns:a14="http://schemas.microsoft.com/office/drawing/2010/main"/>
+                      </a:ext>
+                    </a:extLst>
+                  </pic:spPr>
+                </pic:pic>
+              </a:graphicData>
+            </a:graphic>
+          </wp:inline>
+        </w:drawing>
+      </w:r>
+    </w:p>
+    <w:p>
+      <w:pPr>
+        <w:spacing w:line="240" w:lineRule="auto"/>
+        <w:ind w:firstLine="0"/>
+        <w:jc w:val="center"/>
+      </w:pPr>
+      <w:r>
+        <w:t>FONTE: AHO, SETHI, ULLMAN (1995)</w:t>
+      </w:r>
+    </w:p>
+    <w:p>
+      <w:pPr>
+        <w:rPr>
+          <w:i/>
+        </w:rPr>
+      </w:pPr>
+      <w:r>
+        <w:t xml:space="preserve">Na </w:t>
+      </w:r>
+      <w:r>
+        <w:t xml:space="preserve"> </w:t>
+      </w:r>
+      <w:r>
+        <w:fldChar w:fldCharType="begin"/>
+      </w:r>
+      <w:r>
+        <w:instrText xml:space="preserve"> REF _Ref38489730 \h  \* MERGEFORMAT </w:instrText>
+      </w:r>
+      <w:r>
+        <w:fldChar w:fldCharType="separate"/>
+      </w:r>
+      <w:r>
+        <w:t>figura</w:t>
+      </w:r>
+      <w:r>
+        <w:rPr>
+          <w:i/>
+        </w:rPr>
+        <w:t xml:space="preserve"> </w:t>
+      </w:r>
+      <w:r>
+        <w:rPr>
+          <w:noProof/>
+        </w:rPr>
+        <w:t>7</w:t>
+      </w:r>
+      <w:r>
+        <w:fldChar w:fldCharType="end"/>
+      </w:r>
+      <w:r>
+        <w:t xml:space="preserve"> são apresentados diversos exemplos de </w:t>
+      </w:r>
+      <w:proofErr w:type="spellStart"/>
+      <w:r>
+        <w:rPr>
+          <w:i/>
+        </w:rPr>
+        <w:t>tokens</w:t>
+      </w:r>
+      <w:proofErr w:type="spellEnd"/>
+      <w:r>
+        <w:rPr>
+          <w:i/>
+        </w:rPr>
+        <w:t xml:space="preserve"> </w:t>
+      </w:r>
+      <w:r>
+        <w:t>captados pela análise léxica</w:t>
+      </w:r>
+      <w:r>
+        <w:t xml:space="preserve"> </w:t>
+      </w:r>
+      <w:r>
+        <w:t>e seus respectivos lexemas e descrições informais.</w:t>
+      </w:r>
+      <w:r>
+        <w:rPr>
+          <w:i/>
+        </w:rPr>
+        <w:t xml:space="preserve"> </w:t>
+      </w:r>
+    </w:p>
+    <w:p>
+      <w:r>
+        <w:t xml:space="preserve">A </w:t>
+      </w:r>
+      <w:r>
+        <w:t>classificação</w:t>
+      </w:r>
+      <w:r>
+        <w:t xml:space="preserve"> dos </w:t>
+      </w:r>
+      <w:proofErr w:type="spellStart"/>
+      <w:r>
+        <w:rPr>
+          <w:i/>
+        </w:rPr>
+        <w:t>tokens</w:t>
+      </w:r>
+      <w:proofErr w:type="spellEnd"/>
+      <w:r>
+        <w:rPr>
+          <w:i/>
+        </w:rPr>
+        <w:t xml:space="preserve"> </w:t>
+      </w:r>
+      <w:r>
+        <w:t>e</w:t>
+      </w:r>
+      <w:r>
+        <w:t xml:space="preserve"> captura dos</w:t>
+      </w:r>
+      <w:r>
+        <w:t xml:space="preserve"> lexemas é feita </w:t>
+      </w:r>
+      <w:r>
+        <w:t>caractere</w:t>
+      </w:r>
+      <w:r>
+        <w:t xml:space="preserve"> por </w:t>
+      </w:r>
+      <w:r>
+        <w:t>caractere</w:t>
+      </w:r>
+      <w:r>
+        <w:t xml:space="preserve">, que de acordo com a </w:t>
+      </w:r>
+      <w:r>
+        <w:t xml:space="preserve">sequência </w:t>
+      </w:r>
+      <w:r>
+        <w:t xml:space="preserve">lida e da gramática da linguagem do programa fonte é possível inferir qual a classificação do </w:t>
+      </w:r>
+      <w:proofErr w:type="spellStart"/>
+      <w:r>
+        <w:rPr>
+          <w:i/>
+        </w:rPr>
+        <w:t>token</w:t>
+      </w:r>
+      <w:proofErr w:type="spellEnd"/>
+      <w:r>
+        <w:t>.</w:t>
+      </w:r>
+      <w:r>
+        <w:t xml:space="preserve"> </w:t>
       </w:r>
     </w:p>
     <w:p>
@@ -5628,81 +6051,271 @@
         </w:numPr>
         <w:outlineLvl w:val="0"/>
       </w:pPr>
-      <w:r>
+      <w:bookmarkStart w:id="22" w:name="_Toc38031548"/>
+      <w:r>
+        <w:t>ANÁLISE SINTÁTICA</w:t>
+      </w:r>
+      <w:bookmarkEnd w:id="22"/>
+    </w:p>
+    <w:p>
+      <w:r>
+        <w:t>Após o programa fonte ser devidam</w:t>
+      </w:r>
+      <w:bookmarkStart w:id="23" w:name="_GoBack"/>
+      <w:bookmarkEnd w:id="23"/>
+      <w:r>
+        <w:t>ente processado pelo analisador léxico</w:t>
+      </w:r>
+      <w:r>
+        <w:t>,</w:t>
+      </w:r>
+      <w:r>
+        <w:t xml:space="preserve"> o analisador sintático </w:t>
+      </w:r>
+      <w:r>
+        <w:t xml:space="preserve">obtém a cadeia de </w:t>
+      </w:r>
+      <w:proofErr w:type="spellStart"/>
+      <w:r>
+        <w:rPr>
+          <w:i/>
+        </w:rPr>
+        <w:t>tokens</w:t>
+      </w:r>
+      <w:proofErr w:type="spellEnd"/>
+      <w:r>
+        <w:rPr>
+          <w:i/>
+        </w:rPr>
         <w:t xml:space="preserve"> </w:t>
       </w:r>
-      <w:bookmarkStart w:id="23" w:name="_Toc38031548"/>
-      <w:r>
-        <w:t>ANÁLISE SINTÁTICA</w:t>
-      </w:r>
-      <w:bookmarkEnd w:id="23"/>
-    </w:p>
-    <w:p>
-      <w:pPr>
+      <w:r>
+        <w:t xml:space="preserve">gerada, na análise léxica, e assegura que a mesma é válida de acordo com a especificação sintática da linguagem do programa fonte. </w:t>
+      </w:r>
+    </w:p>
+    <w:p>
+      <w:r>
+        <w:lastRenderedPageBreak/>
+        <w:t xml:space="preserve">Para Neto (2016) a função do analisador sintático é construir uma árvore sintática a partir da sequência de </w:t>
+      </w:r>
+      <w:proofErr w:type="spellStart"/>
+      <w:r>
+        <w:rPr>
+          <w:i/>
+        </w:rPr>
+        <w:t>tokens</w:t>
+      </w:r>
+      <w:proofErr w:type="spellEnd"/>
+      <w:r>
+        <w:rPr>
+          <w:i/>
+        </w:rPr>
+        <w:t xml:space="preserve"> </w:t>
+      </w:r>
+      <w:r>
+        <w:t>dada pela análise léxica, associando os ramos que a compõem aos elementos gramaticais correspondentes da linguagem fonte.</w:t>
+      </w:r>
+    </w:p>
+    <w:p>
+      <w:r>
+        <w:t xml:space="preserve">Durante o processo de verificação dos </w:t>
+      </w:r>
+      <w:proofErr w:type="spellStart"/>
+      <w:r>
+        <w:rPr>
+          <w:i/>
+        </w:rPr>
+        <w:t>tokens</w:t>
+      </w:r>
+      <w:proofErr w:type="spellEnd"/>
+      <w:r>
+        <w:rPr>
+          <w:i/>
+        </w:rPr>
+        <w:t xml:space="preserve"> </w:t>
+      </w:r>
+      <w:r>
+        <w:t xml:space="preserve">é feita a detecção de erros de sintaxe encontrados no texto fonte, esses erros devem ser relatados de forma inteligível ao programador e nos erros que ocorrem comumente o analisador sintático deve ser capaz de ignorá-los e continuar o processamento dos </w:t>
+      </w:r>
+      <w:proofErr w:type="spellStart"/>
+      <w:r>
+        <w:rPr>
+          <w:i/>
+        </w:rPr>
+        <w:t>tokens</w:t>
+      </w:r>
+      <w:proofErr w:type="spellEnd"/>
+      <w:r>
+        <w:t>.</w:t>
+      </w:r>
+    </w:p>
+    <w:p>
+      <w:pPr>
+        <w:pStyle w:val="Caption"/>
+        <w:keepNext/>
+        <w:jc w:val="center"/>
+        <w:rPr>
+          <w:i w:val="0"/>
+          <w:color w:val="auto"/>
+          <w:sz w:val="26"/>
+          <w:szCs w:val="26"/>
+        </w:rPr>
+      </w:pPr>
+      <w:r>
+        <w:rPr>
+          <w:i w:val="0"/>
+          <w:color w:val="auto"/>
+          <w:sz w:val="26"/>
+          <w:szCs w:val="26"/>
+        </w:rPr>
+        <w:t>FIGURA</w:t>
+      </w:r>
+      <w:r>
+        <w:rPr>
+          <w:i w:val="0"/>
+          <w:color w:val="auto"/>
+          <w:sz w:val="26"/>
+          <w:szCs w:val="26"/>
+        </w:rPr>
+        <w:t xml:space="preserve"> </w:t>
+      </w:r>
+      <w:r>
+        <w:rPr>
+          <w:i w:val="0"/>
+          <w:color w:val="auto"/>
+          <w:sz w:val="26"/>
+          <w:szCs w:val="26"/>
+        </w:rPr>
+        <w:fldChar w:fldCharType="begin"/>
+      </w:r>
+      <w:r>
+        <w:rPr>
+          <w:i w:val="0"/>
+          <w:color w:val="auto"/>
+          <w:sz w:val="26"/>
+          <w:szCs w:val="26"/>
+        </w:rPr>
+        <w:instrText xml:space="preserve"> SEQ Figura \* ARABIC </w:instrText>
+      </w:r>
+      <w:r>
+        <w:rPr>
+          <w:i w:val="0"/>
+          <w:color w:val="auto"/>
+          <w:sz w:val="26"/>
+          <w:szCs w:val="26"/>
+        </w:rPr>
+        <w:fldChar w:fldCharType="separate"/>
+      </w:r>
+      <w:r>
+        <w:rPr>
+          <w:i w:val="0"/>
+          <w:noProof/>
+          <w:color w:val="auto"/>
+          <w:sz w:val="26"/>
+          <w:szCs w:val="26"/>
+        </w:rPr>
+        <w:t>8</w:t>
+      </w:r>
+      <w:r>
+        <w:rPr>
+          <w:i w:val="0"/>
+          <w:color w:val="auto"/>
+          <w:sz w:val="26"/>
+          <w:szCs w:val="26"/>
+        </w:rPr>
+        <w:fldChar w:fldCharType="end"/>
+      </w:r>
+      <w:r>
+        <w:rPr>
+          <w:i w:val="0"/>
+          <w:color w:val="auto"/>
+          <w:sz w:val="26"/>
+          <w:szCs w:val="26"/>
+        </w:rPr>
+        <w:t xml:space="preserve"> - Análise sintática</w:t>
+      </w:r>
+    </w:p>
+    <w:p>
+      <w:pPr>
+        <w:ind w:firstLine="0"/>
+        <w:jc w:val="center"/>
         <w:rPr>
           <w:color w:val="FF0000"/>
         </w:rPr>
       </w:pPr>
       <w:r>
         <w:rPr>
+          <w:noProof/>
+          <w:lang w:val="en-US"/>
+        </w:rPr>
+        <w:drawing>
+          <wp:inline distT="0" distB="0" distL="0" distR="0" wp14:anchorId="551C4F3C" wp14:editId="29A16306">
+            <wp:extent cx="5148000" cy="2491200"/>
+            <wp:effectExtent l="0" t="0" r="0" b="4445"/>
+            <wp:docPr id="10" name="Picture 10"/>
+            <wp:cNvGraphicFramePr>
+              <a:graphicFrameLocks xmlns:a="http://schemas.openxmlformats.org/drawingml/2006/main" noChangeAspect="1"/>
+            </wp:cNvGraphicFramePr>
+            <a:graphic xmlns:a="http://schemas.openxmlformats.org/drawingml/2006/main">
+              <a:graphicData uri="http://schemas.openxmlformats.org/drawingml/2006/picture">
+                <pic:pic xmlns:pic="http://schemas.openxmlformats.org/drawingml/2006/picture">
+                  <pic:nvPicPr>
+                    <pic:cNvPr id="1" name=""/>
+                    <pic:cNvPicPr/>
+                  </pic:nvPicPr>
+                  <pic:blipFill rotWithShape="1">
+                    <a:blip r:embed="rId15"/>
+                    <a:srcRect l="17530" t="26259" r="13172" b="14117"/>
+                    <a:stretch/>
+                  </pic:blipFill>
+                  <pic:spPr bwMode="auto">
+                    <a:xfrm>
+                      <a:off x="0" y="0"/>
+                      <a:ext cx="5148000" cy="2491200"/>
+                    </a:xfrm>
+                    <a:prstGeom prst="rect">
+                      <a:avLst/>
+                    </a:prstGeom>
+                    <a:ln>
+                      <a:noFill/>
+                    </a:ln>
+                    <a:extLst>
+                      <a:ext uri="{53640926-AAD7-44D8-BBD7-CCE9431645EC}">
+                        <a14:shadowObscured xmlns:a14="http://schemas.microsoft.com/office/drawing/2010/main"/>
+                      </a:ext>
+                    </a:extLst>
+                  </pic:spPr>
+                </pic:pic>
+              </a:graphicData>
+            </a:graphic>
+          </wp:inline>
+        </w:drawing>
+      </w:r>
+    </w:p>
+    <w:p>
+      <w:pPr>
+        <w:spacing w:line="240" w:lineRule="auto"/>
+        <w:ind w:firstLine="0"/>
+        <w:jc w:val="center"/>
+      </w:pPr>
+      <w:r>
+        <w:t xml:space="preserve">FONTE: </w:t>
+      </w:r>
+      <w:r>
+        <w:t>NETO (2016</w:t>
+      </w:r>
+      <w:r>
+        <w:t>)</w:t>
+      </w:r>
+    </w:p>
+    <w:p>
+      <w:pPr>
+        <w:ind w:firstLine="0"/>
+        <w:jc w:val="center"/>
+        <w:rPr>
           <w:color w:val="FF0000"/>
         </w:rPr>
-        <w:t xml:space="preserve">O que é a análise sintática </w:t>
-      </w:r>
-    </w:p>
-    <w:p>
-      <w:pPr>
-        <w:pStyle w:val="ListParagraph"/>
-        <w:numPr>
-          <w:ilvl w:val="0"/>
-          <w:numId w:val="15"/>
-        </w:numPr>
-        <w:rPr>
-          <w:color w:val="FF0000"/>
-        </w:rPr>
-      </w:pPr>
-      <w:r>
-        <w:rPr>
-          <w:color w:val="FF0000"/>
-        </w:rPr>
-        <w:t>Depois do programa fonte ser devidamente classificado na fase da análise léxica, o compilador deve assegurar que a sequência do programa fonte é válida de acordo com a especificação sintática da linguagem.</w:t>
-      </w:r>
-    </w:p>
-    <w:p>
-      <w:pPr>
-        <w:pStyle w:val="ListParagraph"/>
-        <w:numPr>
-          <w:ilvl w:val="0"/>
-          <w:numId w:val="15"/>
-        </w:numPr>
-        <w:rPr>
-          <w:color w:val="FF0000"/>
-        </w:rPr>
-      </w:pPr>
-      <w:r>
-        <w:rPr>
-          <w:color w:val="FF0000"/>
-        </w:rPr>
-        <w:t xml:space="preserve">Outra função da análise sintática e detectar os erros de sintaxe encontrados no texto fonte e indicá-los ao programador. </w:t>
-      </w:r>
-    </w:p>
-    <w:p>
-      <w:pPr>
-        <w:pStyle w:val="ListParagraph"/>
-        <w:numPr>
-          <w:ilvl w:val="0"/>
-          <w:numId w:val="15"/>
-        </w:numPr>
-        <w:rPr>
-          <w:color w:val="FF0000"/>
-        </w:rPr>
-      </w:pPr>
-      <w:r>
-        <w:rPr>
-          <w:color w:val="FF0000"/>
-        </w:rPr>
-        <w:t>A análise sintática constrói a árvore sintática do texto, descrevendo a estrutura do texto fonte</w:t>
-      </w:r>
+      </w:pPr>
     </w:p>
     <w:p>
       <w:pPr>
@@ -5872,34 +6485,57 @@
     </w:p>
     <w:p>
       <w:r>
-        <w:t xml:space="preserve">Os pesquisadores Costa, Silva e Britto declararam em seu projeto a necessidade de elaborar uma técnica que pudesse facilitar a compreensão dos discentes, mais especificamente da disciplina de compiladores, dos cursos que envolvem computação. </w:t>
-      </w:r>
-      <w:r>
         <w:lastRenderedPageBreak/>
-        <w:t>Com essa premissa, eles projetaram e desenvolveram um software capaz de simular claramente o funcionamento interno das fases de um compilador.</w:t>
+        <w:t>Os pesquisadores Costa, Silva e Britto declararam em seu projeto a necessidade de elaborar uma técnica que pudesse facilitar a compreensão dos discentes, mais especificamente da disciplina de compiladores, dos cursos que envolvem computação. Com essa premissa, eles projetaram e desenvolveram um software capaz de simular claramente o funcionamento interno das fases de um compilador.</w:t>
       </w:r>
     </w:p>
     <w:p>
       <w:r>
         <w:t xml:space="preserve">A ferramenta </w:t>
       </w:r>
+      <w:proofErr w:type="spellStart"/>
       <w:r>
         <w:rPr>
           <w:i/>
         </w:rPr>
         <w:t>CompilerSim</w:t>
       </w:r>
+      <w:proofErr w:type="spellEnd"/>
       <w:r>
         <w:t xml:space="preserve"> foi criada para executar um processo de análise de código baseado na linguagem de programação Pascal, e, posteriormente, para converter o código para a linguagem de baixo nível Assembly. O desenvolvimento da ferramenta se baseou na série de artigos “</w:t>
       </w:r>
+      <w:proofErr w:type="spellStart"/>
       <w:r>
         <w:rPr>
           <w:i/>
         </w:rPr>
-        <w:t>Let’s Build a Compiler</w:t>
-      </w:r>
-      <w:r>
-        <w:t>”, escritos pelo cientista Ph.D. Jack W. Crenshaw na década de 80. A partir dos artigos foi extraído o código original e o mesmo passou por modificações e adaptações com o intuito de que as etapas do processo de compilação fossem demonstradas através de uma interface gráfica.</w:t>
+        <w:t>Let’s</w:t>
+      </w:r>
+      <w:proofErr w:type="spellEnd"/>
+      <w:r>
+        <w:rPr>
+          <w:i/>
+        </w:rPr>
+        <w:t xml:space="preserve"> Build a </w:t>
+      </w:r>
+      <w:proofErr w:type="spellStart"/>
+      <w:r>
+        <w:rPr>
+          <w:i/>
+        </w:rPr>
+        <w:t>Compiler</w:t>
+      </w:r>
+      <w:proofErr w:type="spellEnd"/>
+      <w:r>
+        <w:t xml:space="preserve">”, escritos pelo cientista Ph.D. Jack W. </w:t>
+      </w:r>
+      <w:proofErr w:type="spellStart"/>
+      <w:r>
+        <w:t>Crenshaw</w:t>
+      </w:r>
+      <w:proofErr w:type="spellEnd"/>
+      <w:r>
+        <w:t xml:space="preserve"> na década de 80. A partir dos artigos foi extraído o código original e o mesmo passou por modificações e adaptações com o intuito de que as etapas do processo de compilação fossem demonstradas através de uma interface gráfica.</w:t>
       </w:r>
     </w:p>
     <w:p>
@@ -5985,7 +6621,7 @@
           <w:sz w:val="26"/>
           <w:szCs w:val="26"/>
         </w:rPr>
-        <w:t>7</w:t>
+        <w:t>9</w:t>
       </w:r>
       <w:r>
         <w:rPr>
@@ -6005,6 +6641,7 @@
         </w:rPr>
         <w:t xml:space="preserve"> - Interface padrão do simulador </w:t>
       </w:r>
+      <w:proofErr w:type="spellStart"/>
       <w:r>
         <w:rPr>
           <w:color w:val="auto"/>
@@ -6014,6 +6651,7 @@
         <w:t>CompilerSim</w:t>
       </w:r>
       <w:bookmarkEnd w:id="33"/>
+      <w:proofErr w:type="spellEnd"/>
     </w:p>
     <w:p>
       <w:pPr>
@@ -6043,7 +6681,7 @@
                     </pic:cNvPicPr>
                   </pic:nvPicPr>
                   <pic:blipFill>
-                    <a:blip r:embed="rId14">
+                    <a:blip r:embed="rId16">
                       <a:extLst>
                         <a:ext uri="{28A0092B-C50C-407E-A947-70E740481C1C}">
                           <a14:useLocalDpi xmlns:a14="http://schemas.microsoft.com/office/drawing/2010/main" val="0"/>
@@ -6145,7 +6783,7 @@
           <w:sz w:val="26"/>
           <w:szCs w:val="26"/>
         </w:rPr>
-        <w:t>8</w:t>
+        <w:t>10</w:t>
       </w:r>
       <w:r>
         <w:rPr>
@@ -6195,7 +6833,7 @@
                     </pic:cNvPicPr>
                   </pic:nvPicPr>
                   <pic:blipFill>
-                    <a:blip r:embed="rId15">
+                    <a:blip r:embed="rId17">
                       <a:extLst>
                         <a:ext uri="{28A0092B-C50C-407E-A947-70E740481C1C}">
                           <a14:useLocalDpi xmlns:a14="http://schemas.microsoft.com/office/drawing/2010/main" val="0"/>
@@ -6243,12 +6881,14 @@
       <w:r>
         <w:t xml:space="preserve">Após a execução do código, a ferramenta apresenta os seguintes resultados: os </w:t>
       </w:r>
+      <w:proofErr w:type="spellStart"/>
       <w:r>
         <w:rPr>
           <w:i/>
         </w:rPr>
         <w:t>tokens</w:t>
       </w:r>
+      <w:proofErr w:type="spellEnd"/>
       <w:r>
         <w:t xml:space="preserve"> gerados a partir da análise léxica do código, a interpretação e geração de código intermediário na linguagem Assembly, e, quando cabível, os erros gerados na compilação. A visualização desses itens pode ser observada nas figuras 3 e 4 respectivamente.</w:t>
       </w:r>
@@ -6313,7 +6953,7 @@
           <w:sz w:val="26"/>
           <w:szCs w:val="26"/>
         </w:rPr>
-        <w:t>9</w:t>
+        <w:t>11</w:t>
       </w:r>
       <w:r>
         <w:rPr>
@@ -6363,7 +7003,7 @@
                     </pic:cNvPicPr>
                   </pic:nvPicPr>
                   <pic:blipFill>
-                    <a:blip r:embed="rId16">
+                    <a:blip r:embed="rId18">
                       <a:extLst>
                         <a:ext uri="{28A0092B-C50C-407E-A947-70E740481C1C}">
                           <a14:useLocalDpi xmlns:a14="http://schemas.microsoft.com/office/drawing/2010/main" val="0"/>
@@ -6465,7 +7105,7 @@
           <w:sz w:val="26"/>
           <w:szCs w:val="26"/>
         </w:rPr>
-        <w:t>10</w:t>
+        <w:t>12</w:t>
       </w:r>
       <w:r>
         <w:rPr>
@@ -6515,7 +7155,7 @@
                     </pic:cNvPicPr>
                   </pic:nvPicPr>
                   <pic:blipFill>
-                    <a:blip r:embed="rId17">
+                    <a:blip r:embed="rId19">
                       <a:extLst>
                         <a:ext uri="{28A0092B-C50C-407E-A947-70E740481C1C}">
                           <a14:useLocalDpi xmlns:a14="http://schemas.microsoft.com/office/drawing/2010/main" val="0"/>
@@ -6564,11 +7204,19 @@
         <w:tab/>
         <w:t xml:space="preserve">Os autores do projeto </w:t>
       </w:r>
+      <w:proofErr w:type="spellStart"/>
       <w:r>
         <w:rPr>
           <w:i/>
         </w:rPr>
-        <w:t xml:space="preserve">CompilerSim </w:t>
+        <w:t>CompilerSim</w:t>
+      </w:r>
+      <w:proofErr w:type="spellEnd"/>
+      <w:r>
+        <w:rPr>
+          <w:i/>
+        </w:rPr>
+        <w:t xml:space="preserve"> </w:t>
       </w:r>
       <w:r>
         <w:t xml:space="preserve">concluíram através da utilização do software simulador em salas de aula que a ferramenta pode influenciar positivamente e significativa o processo de ensino e aprendizagem na disciplina de compiladores. </w:t>
@@ -6623,13 +7271,37 @@
         <w:rPr>
           <w:i/>
         </w:rPr>
-        <w:t>C-gen</w:t>
-      </w:r>
+        <w:t>C-</w:t>
+      </w:r>
+      <w:proofErr w:type="spellStart"/>
+      <w:r>
+        <w:rPr>
+          <w:i/>
+        </w:rPr>
+        <w:t>gen</w:t>
+      </w:r>
+      <w:proofErr w:type="spellEnd"/>
       <w:r>
         <w:t xml:space="preserve"> é uma ferramenta, criada pelos pesquisadores</w:t>
       </w:r>
       <w:r>
-        <w:t xml:space="preserve"> Backes e Dahmer, com o intuito </w:t>
+        <w:t xml:space="preserve"> </w:t>
+      </w:r>
+      <w:proofErr w:type="spellStart"/>
+      <w:r>
+        <w:t>Backes</w:t>
+      </w:r>
+      <w:proofErr w:type="spellEnd"/>
+      <w:r>
+        <w:t xml:space="preserve"> e </w:t>
+      </w:r>
+      <w:proofErr w:type="spellStart"/>
+      <w:r>
+        <w:t>Dahmer</w:t>
+      </w:r>
+      <w:proofErr w:type="spellEnd"/>
+      <w:r>
+        <w:t xml:space="preserve">, com o intuito </w:t>
       </w:r>
       <w:r>
         <w:t>de sanar a carência de ferramentas com interface gráfica possíveis de serem utilizadas para orientar os discentes da disciplina de compiladores, exibindo o funcionamento de todo o processo de compilação.</w:t>
@@ -6707,7 +7379,7 @@
           <w:sz w:val="26"/>
           <w:szCs w:val="26"/>
         </w:rPr>
-        <w:t>11</w:t>
+        <w:t>13</w:t>
       </w:r>
       <w:r>
         <w:rPr>
@@ -6758,7 +7430,7 @@
                     </pic:cNvPicPr>
                   </pic:nvPicPr>
                   <pic:blipFill>
-                    <a:blip r:embed="rId18">
+                    <a:blip r:embed="rId20">
                       <a:extLst>
                         <a:ext uri="{28A0092B-C50C-407E-A947-70E740481C1C}">
                           <a14:useLocalDpi xmlns:a14="http://schemas.microsoft.com/office/drawing/2010/main" val="0"/>
@@ -6870,7 +7542,7 @@
           <w:sz w:val="26"/>
           <w:szCs w:val="26"/>
         </w:rPr>
-        <w:t>12</w:t>
+        <w:t>14</w:t>
       </w:r>
       <w:r>
         <w:rPr>
@@ -6920,7 +7592,7 @@
                     </pic:cNvPicPr>
                   </pic:nvPicPr>
                   <pic:blipFill>
-                    <a:blip r:embed="rId19">
+                    <a:blip r:embed="rId21">
                       <a:extLst>
                         <a:ext uri="{28A0092B-C50C-407E-A947-70E740481C1C}">
                           <a14:useLocalDpi xmlns:a14="http://schemas.microsoft.com/office/drawing/2010/main" val="0"/>
@@ -6966,12 +7638,14 @@
       <w:r>
         <w:t xml:space="preserve">A análise sintática é feita através da especificação da gramática, considerando como terminais os </w:t>
       </w:r>
+      <w:proofErr w:type="spellStart"/>
       <w:r>
         <w:rPr>
           <w:i/>
         </w:rPr>
         <w:t>tokens</w:t>
       </w:r>
+      <w:proofErr w:type="spellEnd"/>
       <w:r>
         <w:t xml:space="preserve"> gerados pelo analisador léxico. A gramática é gerada pelo usuário no editor, que deve criar os símbolos não terminais. O propósito do usuário gerar sua própria gramática é justamente para que o mesmo não precise aprender uma nova notação para utilizar a ferramenta. A interface para essa confecção e de resultado da análise é ilustrada pela figura 7.</w:t>
       </w:r>
@@ -7035,7 +7709,7 @@
           <w:sz w:val="26"/>
           <w:szCs w:val="26"/>
         </w:rPr>
-        <w:t>13</w:t>
+        <w:t>15</w:t>
       </w:r>
       <w:r>
         <w:rPr>
@@ -7087,7 +7761,7 @@
                     </pic:cNvPicPr>
                   </pic:nvPicPr>
                   <pic:blipFill>
-                    <a:blip r:embed="rId20">
+                    <a:blip r:embed="rId22">
                       <a:extLst>
                         <a:ext uri="{28A0092B-C50C-407E-A947-70E740481C1C}">
                           <a14:useLocalDpi xmlns:a14="http://schemas.microsoft.com/office/drawing/2010/main" val="0"/>
@@ -7136,8 +7810,16 @@
         <w:rPr>
           <w:i/>
         </w:rPr>
-        <w:t>C-gen</w:t>
-      </w:r>
+        <w:t>C-</w:t>
+      </w:r>
+      <w:proofErr w:type="spellStart"/>
+      <w:r>
+        <w:rPr>
+          <w:i/>
+        </w:rPr>
+        <w:t>gen</w:t>
+      </w:r>
+      <w:proofErr w:type="spellEnd"/>
       <w:r>
         <w:t xml:space="preserve"> permite expansões de funcionalidades via plug-ins ou através da contribuição voluntária de desenvolvedores, visto que o programa é um software livre.  </w:t>
       </w:r>
@@ -7171,7 +7853,15 @@
       </w:pPr>
       <w:r>
         <w:lastRenderedPageBreak/>
-        <w:t xml:space="preserve">No Centro Universitário Feevale foi notada a necessidade de desenvolver uma ferramenta, de apoio pedagógico, para a disciplina de compiladores após a mesma enfrentar desmotivação e dificuldades de compreensão dos discentes. </w:t>
+        <w:t xml:space="preserve">No Centro Universitário </w:t>
+      </w:r>
+      <w:proofErr w:type="spellStart"/>
+      <w:r>
+        <w:t>Feevale</w:t>
+      </w:r>
+      <w:proofErr w:type="spellEnd"/>
+      <w:r>
+        <w:t xml:space="preserve"> foi notada a necessidade de desenvolver uma ferramenta, de apoio pedagógico, para a disciplina de compiladores após a mesma enfrentar desmotivação e dificuldades de compreensão dos discentes. </w:t>
       </w:r>
     </w:p>
     <w:p>
@@ -7181,7 +7871,15 @@
         </w:rPr>
       </w:pPr>
       <w:r>
-        <w:t>Os compiladores são de forma geral, um tradutor de alguma linguagem para um programa. De acordo com os pesquisadores Schneider, Passerino e Oliveira, a aprendizagem de compiladores consiste em absorver um processo composto por etapas que exigem estratégias e métodos específicos para aprender o processo de compilação, sendo ele: análise léxica, sintática e semântica, tabela de símbolos e geração do código objeto. A pesquisa ressalta também que, a aprendizagem é a construção de uma representação pessoal de um conteúdo que é objeto de aprendizagem (Coll, 1998). Para atingir esse nível de compreensão os estudantes devem ser capacitados a compreender as fases do compilador, sobretudo as fases finais de geração de código intermediário e objeto.</w:t>
+        <w:t xml:space="preserve">Os compiladores são de forma geral, um tradutor de alguma linguagem para um programa. De acordo com os pesquisadores Schneider, </w:t>
+      </w:r>
+      <w:proofErr w:type="spellStart"/>
+      <w:r>
+        <w:t>Passerino</w:t>
+      </w:r>
+      <w:proofErr w:type="spellEnd"/>
+      <w:r>
+        <w:t xml:space="preserve"> e Oliveira, a aprendizagem de compiladores consiste em absorver um processo composto por etapas que exigem estratégias e métodos específicos para aprender o processo de compilação, sendo ele: análise léxica, sintática e semântica, tabela de símbolos e geração do código objeto. A pesquisa ressalta também que, a aprendizagem é a construção de uma representação pessoal de um conteúdo que é objeto de aprendizagem (Coll, 1998). Para atingir esse nível de compreensão os estudantes devem ser capacitados a compreender as fases do compilador, sobretudo as fases finais de geração de código intermediário e objeto.</w:t>
       </w:r>
     </w:p>
     <w:p>
@@ -7221,12 +7919,14 @@
       <w:r>
         <w:t xml:space="preserve"> inicia-se com a geração do código intermediário em um formato </w:t>
       </w:r>
+      <w:proofErr w:type="spellStart"/>
       <w:r>
         <w:rPr>
           <w:i/>
         </w:rPr>
         <w:t>macro-assembler</w:t>
       </w:r>
+      <w:proofErr w:type="spellEnd"/>
       <w:r>
         <w:t xml:space="preserve">. O formato dispõe de instruções simplificadas para facilitar a compreensão das estruturas compiladas. Após essa etapa, gera-se o arquivo final que contém as instruções no formato </w:t>
       </w:r>
@@ -7237,7 +7937,11 @@
         <w:t>César</w:t>
       </w:r>
       <w:r>
-        <w:t xml:space="preserve">, uma linguagem objeto criada com fins didáticos, permitindo que o estudante execute e analise o algoritmo. Na figura 8 pode-se observar o esquema de tradução do compilador </w:t>
+        <w:t xml:space="preserve">, uma linguagem objeto criada com fins didáticos, permitindo que o estudante execute e analise o algoritmo. Na figura 8 pode-se observar o esquema de tradução do </w:t>
+      </w:r>
+      <w:proofErr w:type="gramStart"/>
+      <w:r>
+        <w:t xml:space="preserve">compilador </w:t>
       </w:r>
       <w:r>
         <w:rPr>
@@ -7245,6 +7949,7 @@
         </w:rPr>
         <w:t>Verto</w:t>
       </w:r>
+      <w:proofErr w:type="gramEnd"/>
       <w:r>
         <w:t>.</w:t>
       </w:r>
@@ -7306,7 +8011,7 @@
           <w:sz w:val="26"/>
           <w:szCs w:val="26"/>
         </w:rPr>
-        <w:t>14</w:t>
+        <w:t>16</w:t>
       </w:r>
       <w:r>
         <w:rPr>
@@ -7373,7 +8078,7 @@
                     </pic:cNvPicPr>
                   </pic:nvPicPr>
                   <pic:blipFill>
-                    <a:blip r:embed="rId21">
+                    <a:blip r:embed="rId23">
                       <a:extLst>
                         <a:ext uri="{28A0092B-C50C-407E-A947-70E740481C1C}">
                           <a14:useLocalDpi xmlns:a14="http://schemas.microsoft.com/office/drawing/2010/main" val="0"/>
@@ -7420,7 +8125,11 @@
     </w:p>
     <w:p>
       <w:r>
-        <w:t xml:space="preserve">Para o uso inicial da ferramenta, dispõe-se uma tela para a edição de textos fonte escritos na linguagem </w:t>
+        <w:t xml:space="preserve">Para o uso inicial da ferramenta, dispõe-se uma tela para a edição de textos fonte escritos na </w:t>
+      </w:r>
+      <w:proofErr w:type="gramStart"/>
+      <w:r>
+        <w:t xml:space="preserve">linguagem </w:t>
       </w:r>
       <w:r>
         <w:rPr>
@@ -7428,6 +8137,7 @@
         </w:rPr>
         <w:t>Verto</w:t>
       </w:r>
+      <w:proofErr w:type="gramEnd"/>
       <w:r>
         <w:t>. Na figura 9 é possível observar a tela de edição e a tabela de símbolos gerad</w:t>
       </w:r>
@@ -7492,7 +8202,7 @@
           <w:sz w:val="26"/>
           <w:szCs w:val="26"/>
         </w:rPr>
-        <w:t>15</w:t>
+        <w:t>17</w:t>
       </w:r>
       <w:r>
         <w:rPr>
@@ -7559,7 +8269,7 @@
                     </pic:cNvPicPr>
                   </pic:nvPicPr>
                   <pic:blipFill>
-                    <a:blip r:embed="rId22">
+                    <a:blip r:embed="rId24">
                       <a:extLst>
                         <a:ext uri="{28A0092B-C50C-407E-A947-70E740481C1C}">
                           <a14:useLocalDpi xmlns:a14="http://schemas.microsoft.com/office/drawing/2010/main" val="0"/>
@@ -7604,12 +8314,14 @@
       <w:r>
         <w:t xml:space="preserve">A ferramenta focou as etapas finais da compilação, utilizando uma técnica de análise léxica simples e um método de análise sintática. A fase de análise léxica, que verifica os caracteres encontrados no programa fonte como lexemas válidos, é ilustrada pela figura 9, onde os </w:t>
       </w:r>
+      <w:proofErr w:type="spellStart"/>
       <w:r>
         <w:rPr>
           <w:i/>
         </w:rPr>
         <w:t>tokens</w:t>
       </w:r>
+      <w:proofErr w:type="spellEnd"/>
       <w:r>
         <w:t xml:space="preserve"> de identificação e lexemas são listados. A análise sintática, onde é feita a geração de erros, análise semântica e geração do código-objeto, é feita de forma recursiva, onde cada regra sintática reconhecida pode levar o compilador a disparar uma rotina de ação semântica ou de geração de código. A ampliação da saída do é ilustrada pela figura 10, onde é registrada a sequência de regras</w:t>
       </w:r>
@@ -7675,7 +8387,7 @@
           <w:sz w:val="26"/>
           <w:szCs w:val="26"/>
         </w:rPr>
-        <w:t>16</w:t>
+        <w:t>18</w:t>
       </w:r>
       <w:r>
         <w:rPr>
@@ -7725,7 +8437,7 @@
                     </pic:cNvPicPr>
                   </pic:nvPicPr>
                   <pic:blipFill>
-                    <a:blip r:embed="rId23">
+                    <a:blip r:embed="rId25">
                       <a:extLst>
                         <a:ext uri="{28A0092B-C50C-407E-A947-70E740481C1C}">
                           <a14:useLocalDpi xmlns:a14="http://schemas.microsoft.com/office/drawing/2010/main" val="0"/>
@@ -7771,7 +8483,11 @@
     </w:p>
     <w:p>
       <w:r>
-        <w:t xml:space="preserve">Os autores da ferramenta </w:t>
+        <w:t xml:space="preserve">Os autores da </w:t>
+      </w:r>
+      <w:proofErr w:type="gramStart"/>
+      <w:r>
+        <w:t xml:space="preserve">ferramenta </w:t>
       </w:r>
       <w:r>
         <w:rPr>
@@ -7779,6 +8495,7 @@
         </w:rPr>
         <w:t>Verto</w:t>
       </w:r>
+      <w:proofErr w:type="gramEnd"/>
       <w:r>
         <w:t xml:space="preserve"> a descrevem como uma ferramenta de auxílio de múltiplas disciplinas, sendo elas: compiladores, arquitetura de computadores e paradigmas de linguagens de programação. </w:t>
       </w:r>
@@ -7821,11 +8538,19 @@
       <w:r>
         <w:t xml:space="preserve">A análise léxica é demonstrada tanto por uma tabela de </w:t>
       </w:r>
+      <w:proofErr w:type="spellStart"/>
       <w:r>
         <w:rPr>
           <w:i/>
         </w:rPr>
-        <w:t xml:space="preserve">token </w:t>
+        <w:t>token</w:t>
+      </w:r>
+      <w:proofErr w:type="spellEnd"/>
+      <w:r>
+        <w:rPr>
+          <w:i/>
+        </w:rPr>
+        <w:t xml:space="preserve"> </w:t>
       </w:r>
       <w:r>
         <w:t xml:space="preserve">e </w:t>
@@ -7904,7 +8629,7 @@
           <w:sz w:val="26"/>
           <w:szCs w:val="26"/>
         </w:rPr>
-        <w:t>17</w:t>
+        <w:t>19</w:t>
       </w:r>
       <w:r>
         <w:rPr>
@@ -7954,7 +8679,7 @@
                     </pic:cNvPicPr>
                   </pic:nvPicPr>
                   <pic:blipFill>
-                    <a:blip r:embed="rId24">
+                    <a:blip r:embed="rId26">
                       <a:extLst>
                         <a:ext uri="{28A0092B-C50C-407E-A947-70E740481C1C}">
                           <a14:useLocalDpi xmlns:a14="http://schemas.microsoft.com/office/drawing/2010/main" val="0"/>
@@ -8052,7 +8777,7 @@
           <w:sz w:val="26"/>
           <w:szCs w:val="26"/>
         </w:rPr>
-        <w:t>18</w:t>
+        <w:t>20</w:t>
       </w:r>
       <w:r>
         <w:rPr>
@@ -8102,7 +8827,7 @@
                     </pic:cNvPicPr>
                   </pic:nvPicPr>
                   <pic:blipFill>
-                    <a:blip r:embed="rId25">
+                    <a:blip r:embed="rId27">
                       <a:extLst>
                         <a:ext uri="{28A0092B-C50C-407E-A947-70E740481C1C}">
                           <a14:useLocalDpi xmlns:a14="http://schemas.microsoft.com/office/drawing/2010/main" val="0"/>
@@ -8206,7 +8931,7 @@
           <w:sz w:val="26"/>
           <w:szCs w:val="26"/>
         </w:rPr>
-        <w:t>19</w:t>
+        <w:t>21</w:t>
       </w:r>
       <w:r>
         <w:rPr>
@@ -8257,7 +8982,7 @@
                     </pic:cNvPicPr>
                   </pic:nvPicPr>
                   <pic:blipFill>
-                    <a:blip r:embed="rId26">
+                    <a:blip r:embed="rId28">
                       <a:extLst>
                         <a:ext uri="{28A0092B-C50C-407E-A947-70E740481C1C}">
                           <a14:useLocalDpi xmlns:a14="http://schemas.microsoft.com/office/drawing/2010/main" val="0"/>
@@ -8356,7 +9081,7 @@
           <w:sz w:val="26"/>
           <w:szCs w:val="26"/>
         </w:rPr>
-        <w:t>20</w:t>
+        <w:t>22</w:t>
       </w:r>
       <w:r>
         <w:rPr>
@@ -8407,7 +9132,7 @@
                     </pic:cNvPicPr>
                   </pic:nvPicPr>
                   <pic:blipFill>
-                    <a:blip r:embed="rId27">
+                    <a:blip r:embed="rId29">
                       <a:extLst>
                         <a:ext uri="{28A0092B-C50C-407E-A947-70E740481C1C}">
                           <a14:useLocalDpi xmlns:a14="http://schemas.microsoft.com/office/drawing/2010/main" val="0"/>
@@ -8453,12 +9178,14 @@
       <w:r>
         <w:t xml:space="preserve">As tecnologias utilizadas para o desenvolvimento do interpretador de D+ foram a linguagem de programação C++ para a codificação do compilador, QT </w:t>
       </w:r>
+      <w:proofErr w:type="spellStart"/>
       <w:r>
         <w:rPr>
           <w:i/>
         </w:rPr>
         <w:t>Creator</w:t>
       </w:r>
+      <w:proofErr w:type="spellEnd"/>
       <w:r>
         <w:t xml:space="preserve"> para criação da interface e JFLAP para a criação dos autômatos finitos. </w:t>
       </w:r>
@@ -8508,14 +9235,40 @@
       <w:r>
         <w:t xml:space="preserve">O compilador SOIS C </w:t>
       </w:r>
+      <w:proofErr w:type="spellStart"/>
       <w:r>
         <w:rPr>
           <w:i/>
         </w:rPr>
         <w:t>Compiler</w:t>
       </w:r>
-      <w:r>
-        <w:t xml:space="preserve"> (SCC), de Foleiss, Assunção, Cruz, Gonçalvez e Feltrim (2009), se destaca entre os compiladores de C por contemplar todo o conjunto de instruções de um compilador, assim proporcionando um serviço de ajuda no ensino de disciplinas que abordam o processo de compilação.</w:t>
+      <w:proofErr w:type="spellEnd"/>
+      <w:r>
+        <w:t xml:space="preserve"> (SCC), de </w:t>
+      </w:r>
+      <w:proofErr w:type="spellStart"/>
+      <w:r>
+        <w:t>Foleiss</w:t>
+      </w:r>
+      <w:proofErr w:type="spellEnd"/>
+      <w:r>
+        <w:t xml:space="preserve">, Assunção, Cruz, </w:t>
+      </w:r>
+      <w:proofErr w:type="spellStart"/>
+      <w:r>
+        <w:t>Gonçalvez</w:t>
+      </w:r>
+      <w:proofErr w:type="spellEnd"/>
+      <w:r>
+        <w:t xml:space="preserve"> e </w:t>
+      </w:r>
+      <w:proofErr w:type="spellStart"/>
+      <w:r>
+        <w:t>Feltrim</w:t>
+      </w:r>
+      <w:proofErr w:type="spellEnd"/>
+      <w:r>
+        <w:t xml:space="preserve"> (2009), se destaca entre os compiladores de C por contemplar todo o conjunto de instruções de um compilador, assim proporcionando um serviço de ajuda no ensino de disciplinas que abordam o processo de compilação.</w:t>
       </w:r>
     </w:p>
     <w:p>
@@ -8543,7 +9296,15 @@
         <w:ind w:firstLine="708"/>
       </w:pPr>
       <w:r>
-        <w:t>A pesquisa escolheu o processo de compilação proposto por Louden que possui cinco etapas:  análise léxica, análise sintática, análise semântica, geração de código intermediário e geração de código final. No SCC, são geradas: a árvore sintática, a árvore de símbolos, a árvore sintática abstrata anotada e um analisador semântico.</w:t>
+        <w:t xml:space="preserve">A pesquisa escolheu o processo de compilação proposto por </w:t>
+      </w:r>
+      <w:proofErr w:type="spellStart"/>
+      <w:r>
+        <w:t>Louden</w:t>
+      </w:r>
+      <w:proofErr w:type="spellEnd"/>
+      <w:r>
+        <w:t xml:space="preserve"> que possui cinco etapas:  análise léxica, análise sintática, análise semântica, geração de código intermediário e geração de código final. No SCC, são geradas: a árvore sintática, a árvore de símbolos, a árvore sintática abstrata anotada e um analisador semântico.</w:t>
       </w:r>
     </w:p>
     <w:p>
@@ -8612,7 +9373,7 @@
           <w:sz w:val="26"/>
           <w:szCs w:val="26"/>
         </w:rPr>
-        <w:t>21</w:t>
+        <w:t>23</w:t>
       </w:r>
       <w:r>
         <w:rPr>
@@ -8663,7 +9424,7 @@
                     </pic:cNvPicPr>
                   </pic:nvPicPr>
                   <pic:blipFill>
-                    <a:blip r:embed="rId28">
+                    <a:blip r:embed="rId30">
                       <a:extLst>
                         <a:ext uri="{28A0092B-C50C-407E-A947-70E740481C1C}">
                           <a14:useLocalDpi xmlns:a14="http://schemas.microsoft.com/office/drawing/2010/main" val="0"/>
@@ -8781,7 +9542,7 @@
           <w:sz w:val="26"/>
           <w:szCs w:val="26"/>
         </w:rPr>
-        <w:t>22</w:t>
+        <w:t>24</w:t>
       </w:r>
       <w:r>
         <w:rPr>
@@ -8832,7 +9593,7 @@
                     </pic:cNvPicPr>
                   </pic:nvPicPr>
                   <pic:blipFill>
-                    <a:blip r:embed="rId29">
+                    <a:blip r:embed="rId31">
                       <a:extLst>
                         <a:ext uri="{28A0092B-C50C-407E-A947-70E740481C1C}">
                           <a14:useLocalDpi xmlns:a14="http://schemas.microsoft.com/office/drawing/2010/main" val="0"/>
@@ -8908,7 +9669,7 @@
       </w:pPr>
     </w:p>
     <w:sectPr>
-      <w:footerReference w:type="default" r:id="rId30"/>
+      <w:footerReference w:type="default" r:id="rId32"/>
       <w:pgSz w:w="11907" w:h="16840" w:code="1"/>
       <w:pgMar w:top="1701" w:right="1134" w:bottom="1134" w:left="1701" w:header="1134" w:footer="0" w:gutter="0"/>
       <w:cols w:space="708"/>
@@ -11925,7 +12686,7 @@
 </file>
 
 <file path=customXml/itemProps1.xml><?xml version="1.0" encoding="utf-8"?>
-<ds:datastoreItem xmlns:ds="http://schemas.openxmlformats.org/officeDocument/2006/customXml" ds:itemID="{023B873A-52CE-4B29-AB5C-B06B09C13A4B}">
+<ds:datastoreItem xmlns:ds="http://schemas.openxmlformats.org/officeDocument/2006/customXml" ds:itemID="{8FAE4096-ADE4-4DA1-95B4-52D6CC557BD8}">
   <ds:schemaRefs>
     <ds:schemaRef ds:uri="http://schemas.openxmlformats.org/officeDocument/2006/bibliography"/>
   </ds:schemaRefs>

</xml_diff>